<commit_message>
Part 3 submission with manuscript
</commit_message>
<xml_diff>
--- a/Part 1 submission.docx
+++ b/Part 1 submission.docx
@@ -1339,11 +1339,13 @@
             <w:pPr>
               <w:rPr>
                 <w:rFonts w:ascii="Arial" w:hAnsi="Arial" w:cs="Arial"/>
-              </w:rPr>
-            </w:pPr>
-            <w:r>
-              <w:rPr>
-                <w:rFonts w:ascii="Arial" w:hAnsi="Arial" w:cs="Arial"/>
+                <w:highlight w:val="yellow"/>
+              </w:rPr>
+            </w:pPr>
+            <w:r>
+              <w:rPr>
+                <w:rFonts w:ascii="Arial" w:hAnsi="Arial" w:cs="Arial"/>
+                <w:highlight w:val="yellow"/>
               </w:rPr>
               <w:t>DMDCITZN</w:t>
             </w:r>
@@ -1358,14 +1360,25 @@
             <w:pPr>
               <w:rPr>
                 <w:rFonts w:ascii="Arial" w:hAnsi="Arial" w:cs="Arial"/>
-              </w:rPr>
-            </w:pPr>
-            <w:r>
-              <w:rPr>
-                <w:rFonts w:ascii="Arial" w:hAnsi="Arial" w:cs="Arial"/>
+                <w:highlight w:val="yellow"/>
+              </w:rPr>
+            </w:pPr>
+            <w:r>
+              <w:rPr>
+                <w:rFonts w:ascii="Arial" w:hAnsi="Arial" w:cs="Arial"/>
+                <w:highlight w:val="yellow"/>
               </w:rPr>
               <w:t>Citizenship status</w:t>
             </w:r>
+            <w:r>
+              <w:rPr>
+                <w:rFonts w:ascii="Arial" w:hAnsi="Arial" w:cs="Arial"/>
+                <w:highlight w:val="yellow"/>
+              </w:rPr>
+              <w:t>dia</w:t>
+            </w:r>
+            <w:bookmarkStart w:id="0" w:name="_GoBack"/>
+            <w:bookmarkEnd w:id="0"/>
           </w:p>
         </w:tc>
         <w:tc>
@@ -1411,13 +1424,11 @@
             <w:pPr>
               <w:rPr>
                 <w:rFonts w:ascii="Arial" w:hAnsi="Arial" w:cs="Arial"/>
-                <w:highlight w:val="yellow"/>
-              </w:rPr>
-            </w:pPr>
-            <w:r>
-              <w:rPr>
-                <w:rFonts w:ascii="Arial" w:hAnsi="Arial" w:cs="Arial"/>
-                <w:highlight w:val="yellow"/>
+              </w:rPr>
+            </w:pPr>
+            <w:r>
+              <w:rPr>
+                <w:rFonts w:ascii="Arial" w:hAnsi="Arial" w:cs="Arial"/>
               </w:rPr>
               <w:t>DMDMARTL</w:t>
             </w:r>
@@ -1432,20 +1443,17 @@
             <w:pPr>
               <w:rPr>
                 <w:rFonts w:ascii="Arial" w:hAnsi="Arial" w:cs="Arial"/>
-                <w:highlight w:val="yellow"/>
-              </w:rPr>
-            </w:pPr>
-            <w:r>
-              <w:rPr>
-                <w:rFonts w:ascii="Arial" w:hAnsi="Arial" w:cs="Arial"/>
-                <w:highlight w:val="yellow"/>
+              </w:rPr>
+            </w:pPr>
+            <w:r>
+              <w:rPr>
+                <w:rFonts w:ascii="Arial" w:hAnsi="Arial" w:cs="Arial"/>
               </w:rPr>
               <w:t>Marital st</w:t>
             </w:r>
             <w:r>
               <w:rPr>
                 <w:rFonts w:ascii="Arial" w:hAnsi="Arial" w:cs="Arial"/>
-                <w:highlight w:val="yellow"/>
               </w:rPr>
               <w:t>atus</w:t>
             </w:r>
@@ -2779,8 +2787,6 @@
               </w:rPr>
               <w:t>Skip, only 19 people positive</w:t>
             </w:r>
-            <w:bookmarkStart w:id="0" w:name="_GoBack"/>
-            <w:bookmarkEnd w:id="0"/>
           </w:p>
         </w:tc>
       </w:tr>

</xml_diff>